<commit_message>
Added to the motion sensing info on report
</commit_message>
<xml_diff>
--- a/Team20Report_Gavin.docx
+++ b/Team20Report_Gavin.docx
@@ -212,8 +212,10 @@
           <w:r>
             <w:rPr>
               <w:b/>
+              <w:noProof/>
               <w:sz w:val="44"/>
               <w:szCs w:val="44"/>
+              <w:lang w:val="en-US"/>
             </w:rPr>
             <w:drawing>
               <wp:anchor distT="0" distB="0" distL="114300" distR="114300" simplePos="0" relativeHeight="251660288" behindDoc="0" locked="0" layoutInCell="1" allowOverlap="1" wp14:anchorId="48006D0E" wp14:editId="536493A4">
@@ -382,7 +384,23 @@
               <w:sz w:val="32"/>
               <w:szCs w:val="32"/>
             </w:rPr>
-            <w:t>David Leishman, Gavin Donnelly</w:t>
+            <w:t xml:space="preserve">David </w:t>
+          </w:r>
+          <w:proofErr w:type="spellStart"/>
+          <w:r>
+            <w:rPr>
+              <w:sz w:val="32"/>
+              <w:szCs w:val="32"/>
+            </w:rPr>
+            <w:t>Leishman</w:t>
+          </w:r>
+          <w:proofErr w:type="spellEnd"/>
+          <w:r>
+            <w:rPr>
+              <w:sz w:val="32"/>
+              <w:szCs w:val="32"/>
+            </w:rPr>
+            <w:t>, Gavin Donnelly</w:t>
           </w:r>
           <w:r>
             <w:rPr>
@@ -582,6 +600,15 @@
     </w:sdt>
     <w:sdt>
       <w:sdtPr>
+        <w:rPr>
+          <w:rFonts w:asciiTheme="minorHAnsi" w:eastAsiaTheme="minorHAnsi" w:hAnsiTheme="minorHAnsi" w:cstheme="minorBidi"/>
+          <w:b w:val="0"/>
+          <w:bCs w:val="0"/>
+          <w:color w:val="auto"/>
+          <w:sz w:val="22"/>
+          <w:szCs w:val="22"/>
+          <w:lang w:val="en-GB"/>
+        </w:rPr>
         <w:id w:val="-180435073"/>
         <w:docPartObj>
           <w:docPartGallery w:val="Table of Contents"/>
@@ -590,12 +617,7 @@
       </w:sdtPr>
       <w:sdtEndPr>
         <w:rPr>
-          <w:rFonts w:asciiTheme="minorHAnsi" w:eastAsiaTheme="minorHAnsi" w:hAnsiTheme="minorHAnsi" w:cstheme="minorBidi"/>
           <w:noProof/>
-          <w:color w:val="auto"/>
-          <w:sz w:val="22"/>
-          <w:szCs w:val="22"/>
-          <w:lang w:val="en-GB"/>
         </w:rPr>
       </w:sdtEndPr>
       <w:sdtContent>
@@ -1417,7 +1439,39 @@
     </w:p>
     <w:p>
       <w:r>
-        <w:t>They are programmed using Arduino’s very own IDE which includes support for C, C++ and Java programming languages. Programs written in this IDE can be uploaded and stored onto the Arduino’s on-chip flash memory. This simplifies development by allowing the use of any general purpose machine instead of an external system to program.</w:t>
+        <w:t xml:space="preserve">They are programmed using </w:t>
+      </w:r>
+      <w:proofErr w:type="spellStart"/>
+      <w:r>
+        <w:t>Arduino’s</w:t>
+      </w:r>
+      <w:proofErr w:type="spellEnd"/>
+      <w:r>
+        <w:t xml:space="preserve"> very own </w:t>
+      </w:r>
+      <w:proofErr w:type="gramStart"/>
+      <w:r>
+        <w:t>IDE which</w:t>
+      </w:r>
+      <w:proofErr w:type="gramEnd"/>
+      <w:r>
+        <w:t xml:space="preserve"> includes support for C, C++ and Java programming languages. Programs written in this IDE can be uploaded and stored onto the </w:t>
+      </w:r>
+      <w:proofErr w:type="spellStart"/>
+      <w:r>
+        <w:t>Arduino’s</w:t>
+      </w:r>
+      <w:proofErr w:type="spellEnd"/>
+      <w:r>
+        <w:t xml:space="preserve"> on-chip flash memory. This simplifies development by allowing the use of any </w:t>
+      </w:r>
+      <w:proofErr w:type="gramStart"/>
+      <w:r>
+        <w:t>general purpose</w:t>
+      </w:r>
+      <w:proofErr w:type="gramEnd"/>
+      <w:r>
+        <w:t xml:space="preserve"> machine instead of an external system to program.</w:t>
       </w:r>
     </w:p>
     <w:p>
@@ -1830,12 +1884,21 @@
                 <w:color w:val="4F4E4E"/>
               </w:rPr>
             </w:pPr>
+            <w:proofErr w:type="spellStart"/>
             <w:r>
               <w:rPr>
                 <w:rFonts w:ascii="Verdana" w:hAnsi="Verdana"/>
                 <w:color w:val="4F4E4E"/>
               </w:rPr>
-              <w:t>Analog Input Pins</w:t>
+              <w:t>Analog</w:t>
+            </w:r>
+            <w:proofErr w:type="spellEnd"/>
+            <w:r>
+              <w:rPr>
+                <w:rFonts w:ascii="Verdana" w:hAnsi="Verdana"/>
+                <w:color w:val="4F4E4E"/>
+              </w:rPr>
+              <w:t xml:space="preserve"> Input Pins</w:t>
             </w:r>
           </w:p>
         </w:tc>
@@ -2053,8 +2116,17 @@
                 <w:rFonts w:ascii="Verdana" w:hAnsi="Verdana"/>
                 <w:color w:val="4F4E4E"/>
               </w:rPr>
-              <w:t>256 KB of which 8 KB used by bootloader</w:t>
+              <w:t xml:space="preserve">256 KB of which 8 KB used by </w:t>
             </w:r>
+            <w:proofErr w:type="spellStart"/>
+            <w:r>
+              <w:rPr>
+                <w:rFonts w:ascii="Verdana" w:hAnsi="Verdana"/>
+                <w:color w:val="4F4E4E"/>
+              </w:rPr>
+              <w:t>bootloader</w:t>
+            </w:r>
+            <w:proofErr w:type="spellEnd"/>
           </w:p>
         </w:tc>
       </w:tr>
@@ -2460,7 +2532,23 @@
         <w:t xml:space="preserve">The Raspberry Pi </w:t>
       </w:r>
       <w:r>
-        <w:t xml:space="preserve">is a small low budget computing device that allows users of all experience levels to delve into the world of computing. It is essentially just a miniature version of any other personal computer, and has the same capabilities such as plugging it into a monitor, TV or other USB controlled devices. </w:t>
+        <w:t xml:space="preserve">is a small low </w:t>
+      </w:r>
+      <w:proofErr w:type="gramStart"/>
+      <w:r>
+        <w:t>budget computing</w:t>
+      </w:r>
+      <w:proofErr w:type="gramEnd"/>
+      <w:r>
+        <w:t xml:space="preserve"> device that allows users of all experience levels to delve into the world of computing. It is essentially just a miniature version of any other personal computer, and has the same capabilities such as plugging it into a </w:t>
+      </w:r>
+      <w:proofErr w:type="gramStart"/>
+      <w:r>
+        <w:t>monitor,</w:t>
+      </w:r>
+      <w:proofErr w:type="gramEnd"/>
+      <w:r>
+        <w:t xml:space="preserve"> TV or other USB controlled devices. </w:t>
       </w:r>
     </w:p>
     <w:p>
@@ -2488,8 +2576,13 @@
       </w:r>
     </w:p>
     <w:p>
-      <w:r>
-        <w:t xml:space="preserve">Since most of the hardware, such as the memory, is built into the board, it cannot be replaced or added to. This limitation is due to the foundation’s goal of providing the device at as low a cost as possible while also maintaining a decent set of hardware capabilities. </w:t>
+      <w:proofErr w:type="gramStart"/>
+      <w:r>
+        <w:t>Since most of the hardware, such as the memory, is built into the board, it cannot be replaced or added to.</w:t>
+      </w:r>
+      <w:proofErr w:type="gramEnd"/>
+      <w:r>
+        <w:t xml:space="preserve"> This limitation is due to the foundation’s goal of providing the device at as low a cost as possible while also maintaining a decent set of hardware capabilities. </w:t>
       </w:r>
     </w:p>
     <w:p>
@@ -2624,11 +2717,16 @@
     </w:p>
     <w:p>
       <w:r>
-        <w:t>Robot Arm</w:t>
+        <w:t xml:space="preserve">Robot </w:t>
+      </w:r>
+      <w:proofErr w:type="spellStart"/>
+      <w:r>
+        <w:t>Arm</w:t>
       </w:r>
       <w:r>
         <w:t>unio</w:t>
       </w:r>
+      <w:proofErr w:type="spellEnd"/>
       <w:r>
         <w:t xml:space="preserve"> Considerations</w:t>
       </w:r>
@@ -2643,7 +2741,15 @@
     </w:p>
     <w:p>
       <w:r>
-        <w:t xml:space="preserve">The robotic arm is going to have multiple servo motors controlling each movable part of the arm. There are two main things to take into consideration when thinking about this part of the specification. </w:t>
+        <w:t xml:space="preserve">The robotic arm is going to have multiple </w:t>
+      </w:r>
+      <w:proofErr w:type="gramStart"/>
+      <w:r>
+        <w:t>servo motors</w:t>
+      </w:r>
+      <w:proofErr w:type="gramEnd"/>
+      <w:r>
+        <w:t xml:space="preserve"> controlling each movable part of the arm. There are two main things to take into consideration when thinking about this part of the specification. </w:t>
       </w:r>
     </w:p>
     <w:p>
@@ -2655,7 +2761,15 @@
         </w:numPr>
       </w:pPr>
       <w:r>
-        <w:t>Control Scheme. Since the robot is more complicated than just an X and Y axis, special consideration needs to be given to the way the user will control the robot. An interface that clearly labels the part and how it is controlled is crucial. Some ways this could be done are through a standard keyboard input scheme, accompanied by a graphic that shows which key controls which part.</w:t>
+        <w:t xml:space="preserve">Control Scheme. Since the robot is more complicated than just an X and </w:t>
+      </w:r>
+      <w:proofErr w:type="gramStart"/>
+      <w:r>
+        <w:t>Y axis</w:t>
+      </w:r>
+      <w:proofErr w:type="gramEnd"/>
+      <w:r>
+        <w:t>, special consideration needs to be given to the way the user will control the robot. An interface that clearly labels the part and how it is controlled is crucial. Some ways this could be done are through a standard keyboard input scheme, accompanied by a graphic that shows which key controls which part.</w:t>
       </w:r>
     </w:p>
     <w:p>
@@ -2688,7 +2802,15 @@
         </w:numPr>
       </w:pPr>
       <w:r>
-        <w:t xml:space="preserve">Complicated wiring. Having up to five servo motors as well as a Bluetooth or Wi-Fi adaptors may become complicated in the hardware aspects of the project. Luckily </w:t>
+        <w:t xml:space="preserve">Complicated wiring. Having up to five </w:t>
+      </w:r>
+      <w:proofErr w:type="gramStart"/>
+      <w:r>
+        <w:t>servo motors</w:t>
+      </w:r>
+      <w:proofErr w:type="gramEnd"/>
+      <w:r>
+        <w:t xml:space="preserve"> as well as a Bluetooth or Wi-Fi adaptors may become complicated in the hardware aspects of the project. Luckily </w:t>
       </w:r>
       <w:r>
         <w:t xml:space="preserve">this whole worry is alleviated by the fact that Arduino has servos specifically developed for use by the Arduino. </w:t>
@@ -2749,11 +2871,11 @@
         </w:numPr>
       </w:pPr>
       <w:r>
-        <w:t xml:space="preserve">Wi-Fi – Wi-Fi is an alternative solution to Bluetooth and was designed as a replacement for high speed cabling in larger networks such as work offices. Wi-Fi is different to Bluetooth in </w:t>
+        <w:t xml:space="preserve">Wi-Fi – Wi-Fi is an alternative solution to Bluetooth and was designed as a replacement for high speed cabling in larger networks such as work offices. Wi-Fi is different to Bluetooth in that all traffic is centred on an access point from which all traffic is routed. Wi-Fi is also user </w:t>
       </w:r>
       <w:r>
         <w:lastRenderedPageBreak/>
-        <w:t>that all traffic is centred on an access point from which all traffic is routed. Wi-Fi is also user configurable meaning it can be set up for several different purposes and supports much higher speeds than Bluetooth.</w:t>
+        <w:t>configurable meaning it can be set up for several different purposes and supports much higher speeds than Bluetooth.</w:t>
       </w:r>
     </w:p>
     <w:p>
@@ -2783,6 +2905,11 @@
       </w:r>
     </w:p>
     <w:p>
+      <w:r>
+        <w:br w:type="page"/>
+      </w:r>
+    </w:p>
+    <w:p>
       <w:pPr>
         <w:pStyle w:val="ListParagraph"/>
         <w:ind w:left="0"/>
@@ -2798,17 +2925,136 @@
       </w:r>
       <w:bookmarkEnd w:id="8"/>
     </w:p>
-    <w:p/>
+    <w:p>
+      <w:r>
+        <w:t>To enhance the design and features of the arm, we have thought up some additional design mechanics. That can be added on to the core arm features.</w:t>
+      </w:r>
+    </w:p>
     <w:p>
       <w:pPr>
         <w:pStyle w:val="Heading2"/>
       </w:pPr>
       <w:bookmarkStart w:id="9" w:name="_Toc306796763"/>
       <w:r>
-        <w:t>Ultrasonic Sensor Considerations</w:t>
+        <w:t>Movement Tracking</w:t>
+      </w:r>
+      <w:r>
+        <w:t xml:space="preserve"> Considerations</w:t>
+      </w:r>
+      <w:bookmarkEnd w:id="9"/>
+    </w:p>
+    <w:p>
+      <w:r>
+        <w:t>One interesting mechanic that could be added to the arm is movement tracking, where the arm can be put into a mode where it attempts to track object in front of it and move where they move. To implement this we would need a component to do the tracking. Two possible ways are through an ultrasonic sensor wired to the arduino board or a small camera.</w:t>
+      </w:r>
+    </w:p>
+    <w:p>
+      <w:pPr>
+        <w:pStyle w:val="ListParagraph"/>
+        <w:numPr>
+          <w:ilvl w:val="0"/>
+          <w:numId w:val="3"/>
+        </w:numPr>
+      </w:pPr>
+      <w:r>
+        <w:t>An Ultrasonic Sensor</w:t>
+      </w:r>
+      <w:r>
+        <w:t xml:space="preserve"> could</w:t>
+      </w:r>
+      <w:r>
+        <w:t xml:space="preserve"> be attached to the end of the arm. This means that the Ultrasonic sensor could then be programed </w:t>
+      </w:r>
+      <w:r>
+        <w:t xml:space="preserve">to track objects </w:t>
+      </w:r>
+      <w:r>
+        <w:t>in front</w:t>
+      </w:r>
+      <w:r>
+        <w:t xml:space="preserve"> of the arm.  </w:t>
+      </w:r>
+      <w:r>
+        <w:t xml:space="preserve">The code would </w:t>
+      </w:r>
+      <w:r>
+        <w:t xml:space="preserve">detect when the ultrasonic sensor is covered and where it is not from an x </w:t>
+      </w:r>
+      <w:proofErr w:type="gramStart"/>
+      <w:r>
+        <w:t>y axis</w:t>
+      </w:r>
+      <w:proofErr w:type="gramEnd"/>
+      <w:r>
+        <w:t xml:space="preserve"> then move the arm on </w:t>
+      </w:r>
+      <w:r>
+        <w:t xml:space="preserve">this axis the opposite direction of where the </w:t>
+      </w:r>
+      <w:proofErr w:type="spellStart"/>
+      <w:r>
+        <w:t>signel</w:t>
+      </w:r>
+      <w:proofErr w:type="spellEnd"/>
+      <w:r>
+        <w:t xml:space="preserve"> is</w:t>
+      </w:r>
+      <w:r>
+        <w:t xml:space="preserve"> not bouncing back to the sensor. </w:t>
+      </w:r>
+      <w:r>
+        <w:t xml:space="preserve">The Pros to this implementation is the </w:t>
+      </w:r>
+      <w:proofErr w:type="spellStart"/>
+      <w:r>
+        <w:t>ultronicsonic</w:t>
+      </w:r>
+      <w:proofErr w:type="spellEnd"/>
+      <w:r>
+        <w:t xml:space="preserve"> sensor is a reasonable price and could work well. The Con is that it would not have a huge range so if the object moves to far away the tracking would stop.</w:t>
+      </w:r>
+    </w:p>
+    <w:p>
+      <w:pPr>
+        <w:pStyle w:val="ListParagraph"/>
+      </w:pPr>
+    </w:p>
+    <w:p>
+      <w:pPr>
+        <w:pStyle w:val="ListParagraph"/>
+        <w:numPr>
+          <w:ilvl w:val="0"/>
+          <w:numId w:val="3"/>
+        </w:numPr>
+      </w:pPr>
+      <w:r>
+        <w:t xml:space="preserve">A Webcam could be attached to the board, and we could use </w:t>
+      </w:r>
+      <w:proofErr w:type="spellStart"/>
+      <w:r>
+        <w:t>openCV</w:t>
+      </w:r>
+      <w:proofErr w:type="spellEnd"/>
+      <w:r>
+        <w:t xml:space="preserve"> a library </w:t>
+      </w:r>
+      <w:proofErr w:type="gramStart"/>
+      <w:r>
+        <w:t>which</w:t>
+      </w:r>
+      <w:proofErr w:type="gramEnd"/>
+      <w:r>
+        <w:t xml:space="preserve"> can support us in developing the motion tracking. The theory of how it would work would be very similar to the ultrasonic sensor. The Pros is that is would be much more detailed tracking and at better ranges, and could even open up the possibility to stream back the live feed to the phone app. The Cons is, it would be more expensive for a webcam and we may need to improve the structure of our arm to hold the weight of a webcam. This also may mean we would need stronger servos to move this weight.</w:t>
+      </w:r>
+    </w:p>
+    <w:p>
+      <w:r>
+        <w:t>From a user interface standpoint, this feature could be turned on or off in the GUI for the arm on the mobile phone</w:t>
+      </w:r>
+      <w:r>
+        <w:t>.</w:t>
       </w:r>
       <w:bookmarkStart w:id="10" w:name="_GoBack"/>
-      <w:bookmarkEnd w:id="9"/>
       <w:bookmarkEnd w:id="10"/>
     </w:p>
     <w:sectPr>
@@ -2920,7 +3166,7 @@
         <w:rStyle w:val="PageNumber"/>
         <w:noProof/>
       </w:rPr>
-      <w:t>9</w:t>
+      <w:t>10</w:t>
     </w:r>
     <w:r>
       <w:rPr>
@@ -3055,6 +3301,92 @@
     </w:lvl>
   </w:abstractNum>
   <w:abstractNum w:abstractNumId="1">
+    <w:nsid w:val="33FA2B7F"/>
+    <w:multiLevelType w:val="hybridMultilevel"/>
+    <w:tmpl w:val="B8F28C48"/>
+    <w:lvl w:ilvl="0" w:tplc="0409000F">
+      <w:start w:val="1"/>
+      <w:numFmt w:val="decimal"/>
+      <w:lvlText w:val="%1."/>
+      <w:lvlJc w:val="left"/>
+      <w:pPr>
+        <w:ind w:left="720" w:hanging="360"/>
+      </w:pPr>
+    </w:lvl>
+    <w:lvl w:ilvl="1" w:tplc="04090019" w:tentative="1">
+      <w:start w:val="1"/>
+      <w:numFmt w:val="lowerLetter"/>
+      <w:lvlText w:val="%2."/>
+      <w:lvlJc w:val="left"/>
+      <w:pPr>
+        <w:ind w:left="1440" w:hanging="360"/>
+      </w:pPr>
+    </w:lvl>
+    <w:lvl w:ilvl="2" w:tplc="0409001B" w:tentative="1">
+      <w:start w:val="1"/>
+      <w:numFmt w:val="lowerRoman"/>
+      <w:lvlText w:val="%3."/>
+      <w:lvlJc w:val="right"/>
+      <w:pPr>
+        <w:ind w:left="2160" w:hanging="180"/>
+      </w:pPr>
+    </w:lvl>
+    <w:lvl w:ilvl="3" w:tplc="0409000F" w:tentative="1">
+      <w:start w:val="1"/>
+      <w:numFmt w:val="decimal"/>
+      <w:lvlText w:val="%4."/>
+      <w:lvlJc w:val="left"/>
+      <w:pPr>
+        <w:ind w:left="2880" w:hanging="360"/>
+      </w:pPr>
+    </w:lvl>
+    <w:lvl w:ilvl="4" w:tplc="04090019" w:tentative="1">
+      <w:start w:val="1"/>
+      <w:numFmt w:val="lowerLetter"/>
+      <w:lvlText w:val="%5."/>
+      <w:lvlJc w:val="left"/>
+      <w:pPr>
+        <w:ind w:left="3600" w:hanging="360"/>
+      </w:pPr>
+    </w:lvl>
+    <w:lvl w:ilvl="5" w:tplc="0409001B" w:tentative="1">
+      <w:start w:val="1"/>
+      <w:numFmt w:val="lowerRoman"/>
+      <w:lvlText w:val="%6."/>
+      <w:lvlJc w:val="right"/>
+      <w:pPr>
+        <w:ind w:left="4320" w:hanging="180"/>
+      </w:pPr>
+    </w:lvl>
+    <w:lvl w:ilvl="6" w:tplc="0409000F" w:tentative="1">
+      <w:start w:val="1"/>
+      <w:numFmt w:val="decimal"/>
+      <w:lvlText w:val="%7."/>
+      <w:lvlJc w:val="left"/>
+      <w:pPr>
+        <w:ind w:left="5040" w:hanging="360"/>
+      </w:pPr>
+    </w:lvl>
+    <w:lvl w:ilvl="7" w:tplc="04090019" w:tentative="1">
+      <w:start w:val="1"/>
+      <w:numFmt w:val="lowerLetter"/>
+      <w:lvlText w:val="%8."/>
+      <w:lvlJc w:val="left"/>
+      <w:pPr>
+        <w:ind w:left="5760" w:hanging="360"/>
+      </w:pPr>
+    </w:lvl>
+    <w:lvl w:ilvl="8" w:tplc="0409001B" w:tentative="1">
+      <w:start w:val="1"/>
+      <w:numFmt w:val="lowerRoman"/>
+      <w:lvlText w:val="%9."/>
+      <w:lvlJc w:val="right"/>
+      <w:pPr>
+        <w:ind w:left="6480" w:hanging="180"/>
+      </w:pPr>
+    </w:lvl>
+  </w:abstractNum>
+  <w:abstractNum w:abstractNumId="2">
     <w:nsid w:val="41F8097A"/>
     <w:multiLevelType w:val="hybridMultilevel"/>
     <w:tmpl w:val="3282F588"/>
@@ -3144,10 +3476,13 @@
     </w:lvl>
   </w:abstractNum>
   <w:num w:numId="1">
-    <w:abstractNumId w:val="1"/>
+    <w:abstractNumId w:val="2"/>
   </w:num>
   <w:num w:numId="2">
     <w:abstractNumId w:val="0"/>
+  </w:num>
+  <w:num w:numId="3">
+    <w:abstractNumId w:val="1"/>
   </w:num>
 </w:numbering>
 </file>
@@ -4402,521 +4737,6 @@
     </w:rPr>
   </w:style>
 </w:styles>
-</file>
-
-<file path=word/glossary/document.xml><?xml version="1.0" encoding="utf-8"?>
-<w:glossaryDocument xmlns:wpc="http://schemas.microsoft.com/office/word/2010/wordprocessingCanvas" xmlns:mo="http://schemas.microsoft.com/office/mac/office/2008/main" xmlns:mc="http://schemas.openxmlformats.org/markup-compatibility/2006" xmlns:mv="urn:schemas-microsoft-com:mac:vml" xmlns:o="urn:schemas-microsoft-com:office:office" xmlns:r="http://schemas.openxmlformats.org/officeDocument/2006/relationships" xmlns:m="http://schemas.openxmlformats.org/officeDocument/2006/math" xmlns:v="urn:schemas-microsoft-com:vml" xmlns:wp14="http://schemas.microsoft.com/office/word/2010/wordprocessingDrawing" xmlns:wp="http://schemas.openxmlformats.org/drawingml/2006/wordprocessingDrawing" xmlns:w10="urn:schemas-microsoft-com:office:word" xmlns:w="http://schemas.openxmlformats.org/wordprocessingml/2006/main" xmlns:w14="http://schemas.microsoft.com/office/word/2010/wordml" xmlns:wpg="http://schemas.microsoft.com/office/word/2010/wordprocessingGroup" xmlns:wpi="http://schemas.microsoft.com/office/word/2010/wordprocessingInk" xmlns:wne="http://schemas.microsoft.com/office/word/2006/wordml" xmlns:wps="http://schemas.microsoft.com/office/word/2010/wordprocessingShape" mc:Ignorable="w14 wp14"/>
-</file>
-
-<file path=word/glossary/fontTable.xml><?xml version="1.0" encoding="utf-8"?>
-<w:fonts xmlns:mc="http://schemas.openxmlformats.org/markup-compatibility/2006" xmlns:r="http://schemas.openxmlformats.org/officeDocument/2006/relationships" xmlns:w="http://schemas.openxmlformats.org/wordprocessingml/2006/main" xmlns:w14="http://schemas.microsoft.com/office/word/2010/wordml" mc:Ignorable="w14">
-  <w:font w:name="Times New Roman">
-    <w:panose1 w:val="02020603050405020304"/>
-    <w:charset w:val="00"/>
-    <w:family w:val="auto"/>
-    <w:pitch w:val="variable"/>
-    <w:sig w:usb0="E0002AFF" w:usb1="C0007841" w:usb2="00000009" w:usb3="00000000" w:csb0="000001FF" w:csb1="00000000"/>
-  </w:font>
-  <w:font w:name="Calibri">
-    <w:panose1 w:val="020F0502020204030204"/>
-    <w:charset w:val="00"/>
-    <w:family w:val="auto"/>
-    <w:pitch w:val="variable"/>
-    <w:sig w:usb0="E10002FF" w:usb1="4000ACFF" w:usb2="00000009" w:usb3="00000000" w:csb0="0000019F" w:csb1="00000000"/>
-  </w:font>
-  <w:font w:name="Cambria">
-    <w:panose1 w:val="02040503050406030204"/>
-    <w:charset w:val="00"/>
-    <w:family w:val="auto"/>
-    <w:pitch w:val="variable"/>
-    <w:sig w:usb0="E00002FF" w:usb1="400004FF" w:usb2="00000000" w:usb3="00000000" w:csb0="0000019F" w:csb1="00000000"/>
-  </w:font>
-  <w:font w:name="ＭＳ ゴシック">
-    <w:panose1 w:val="00000000000000000000"/>
-    <w:charset w:val="80"/>
-    <w:family w:val="modern"/>
-    <w:notTrueType/>
-    <w:pitch w:val="fixed"/>
-    <w:sig w:usb0="00000001" w:usb1="08070000" w:usb2="00000010" w:usb3="00000000" w:csb0="00020000" w:csb1="00000000"/>
-  </w:font>
-  <w:font w:name="Lucida Grande">
-    <w:panose1 w:val="020B0600040502020204"/>
-    <w:charset w:val="00"/>
-    <w:family w:val="auto"/>
-    <w:pitch w:val="variable"/>
-    <w:sig w:usb0="00000003" w:usb1="00000000" w:usb2="00000000" w:usb3="00000000" w:csb0="00000001" w:csb1="00000000"/>
-  </w:font>
-  <w:font w:name="Times">
-    <w:panose1 w:val="02000500000000000000"/>
-    <w:charset w:val="00"/>
-    <w:family w:val="auto"/>
-    <w:pitch w:val="variable"/>
-    <w:sig w:usb0="00000003" w:usb1="00000000" w:usb2="00000000" w:usb3="00000000" w:csb0="00000001" w:csb1="00000000"/>
-  </w:font>
-  <w:font w:name="ＭＳ 明朝">
-    <w:panose1 w:val="00000000000000000000"/>
-    <w:charset w:val="80"/>
-    <w:family w:val="roman"/>
-    <w:notTrueType/>
-    <w:pitch w:val="fixed"/>
-    <w:sig w:usb0="00000001" w:usb1="08070000" w:usb2="00000010" w:usb3="00000000" w:csb0="00020000" w:csb1="00000000"/>
-  </w:font>
-  <w:font w:name="Verdana">
-    <w:panose1 w:val="020B0604030504040204"/>
-    <w:charset w:val="00"/>
-    <w:family w:val="auto"/>
-    <w:pitch w:val="variable"/>
-    <w:sig w:usb0="A10006FF" w:usb1="4000205B" w:usb2="00000010" w:usb3="00000000" w:csb0="0000019F" w:csb1="00000000"/>
-  </w:font>
-  <w:font w:name="Arial">
-    <w:panose1 w:val="020B0604020202020204"/>
-    <w:charset w:val="00"/>
-    <w:family w:val="auto"/>
-    <w:pitch w:val="variable"/>
-    <w:sig w:usb0="E0002AFF" w:usb1="C0007843" w:usb2="00000009" w:usb3="00000000" w:csb0="000001FF" w:csb1="00000000"/>
-  </w:font>
-</w:fonts>
-</file>
-
-<file path=word/glossary/settings.xml><?xml version="1.0" encoding="utf-8"?>
-<w:settings xmlns:mc="http://schemas.openxmlformats.org/markup-compatibility/2006" xmlns:o="urn:schemas-microsoft-com:office:office" xmlns:r="http://schemas.openxmlformats.org/officeDocument/2006/relationships" xmlns:m="http://schemas.openxmlformats.org/officeDocument/2006/math" xmlns:v="urn:schemas-microsoft-com:vml" xmlns:w10="urn:schemas-microsoft-com:office:word" xmlns:w="http://schemas.openxmlformats.org/wordprocessingml/2006/main" xmlns:w14="http://schemas.microsoft.com/office/word/2010/wordml" xmlns:sl="http://schemas.openxmlformats.org/schemaLibrary/2006/main" mc:Ignorable="w14">
-  <w:view w:val="normal"/>
-  <w:defaultTabStop w:val="720"/>
-  <w:characterSpacingControl w:val="doNotCompress"/>
-  <w:compat>
-    <w:useFELayout/>
-    <w:compatSetting w:name="compatibilityMode" w:uri="http://schemas.microsoft.com/office/word" w:val="14"/>
-    <w:compatSetting w:name="overrideTableStyleFontSizeAndJustification" w:uri="http://schemas.microsoft.com/office/word" w:val="1"/>
-    <w:compatSetting w:name="enableOpenTypeFeatures" w:uri="http://schemas.microsoft.com/office/word" w:val="1"/>
-    <w:compatSetting w:name="doNotFlipMirrorIndents" w:uri="http://schemas.microsoft.com/office/word" w:val="1"/>
-  </w:compat>
-  <w:rsids>
-    <w:rsidRoot w:val="00FF0924"/>
-    <w:rsid w:val="00FF0924"/>
-  </w:rsids>
-  <m:mathPr>
-    <m:mathFont m:val="Cambria Math"/>
-    <m:brkBin m:val="before"/>
-    <m:brkBinSub m:val="--"/>
-    <m:smallFrac m:val="0"/>
-    <m:dispDef/>
-    <m:lMargin m:val="0"/>
-    <m:rMargin m:val="0"/>
-    <m:defJc m:val="centerGroup"/>
-    <m:wrapIndent m:val="1440"/>
-    <m:intLim m:val="subSup"/>
-    <m:naryLim m:val="undOvr"/>
-  </m:mathPr>
-  <w:themeFontLang w:val="en-US" w:eastAsia="ja-JP"/>
-  <w:clrSchemeMapping w:bg1="light1" w:t1="dark1" w:bg2="light2" w:t2="dark2" w:accent1="accent1" w:accent2="accent2" w:accent3="accent3" w:accent4="accent4" w:accent5="accent5" w:accent6="accent6" w:hyperlink="hyperlink" w:followedHyperlink="followedHyperlink"/>
-  <w:doNotAutoCompressPictures/>
-  <w:decimalSymbol w:val="."/>
-  <w:listSeparator w:val=","/>
-  <w14:defaultImageDpi w14:val="300"/>
-</w:settings>
-</file>
-
-<file path=word/glossary/styles.xml><?xml version="1.0" encoding="utf-8"?>
-<w:styles xmlns:mc="http://schemas.openxmlformats.org/markup-compatibility/2006" xmlns:r="http://schemas.openxmlformats.org/officeDocument/2006/relationships" xmlns:w="http://schemas.openxmlformats.org/wordprocessingml/2006/main" xmlns:w14="http://schemas.microsoft.com/office/word/2010/wordml" mc:Ignorable="w14">
-  <w:docDefaults>
-    <w:rPrDefault>
-      <w:rPr>
-        <w:rFonts w:asciiTheme="minorHAnsi" w:eastAsiaTheme="minorEastAsia" w:hAnsiTheme="minorHAnsi" w:cstheme="minorBidi"/>
-        <w:sz w:val="24"/>
-        <w:szCs w:val="24"/>
-        <w:lang w:val="en-US" w:eastAsia="ja-JP" w:bidi="ar-SA"/>
-      </w:rPr>
-    </w:rPrDefault>
-    <w:pPrDefault/>
-  </w:docDefaults>
-  <w:latentStyles w:defLockedState="0" w:defUIPriority="99" w:defSemiHidden="1" w:defUnhideWhenUsed="1" w:defQFormat="0" w:count="276">
-    <w:lsdException w:name="Normal" w:semiHidden="0" w:uiPriority="0" w:unhideWhenUsed="0" w:qFormat="1"/>
-    <w:lsdException w:name="heading 1" w:semiHidden="0" w:uiPriority="9" w:unhideWhenUsed="0" w:qFormat="1"/>
-    <w:lsdException w:name="heading 2" w:uiPriority="9" w:qFormat="1"/>
-    <w:lsdException w:name="heading 3" w:uiPriority="9" w:qFormat="1"/>
-    <w:lsdException w:name="heading 4" w:uiPriority="9" w:qFormat="1"/>
-    <w:lsdException w:name="heading 5" w:uiPriority="9" w:qFormat="1"/>
-    <w:lsdException w:name="heading 6" w:uiPriority="9" w:qFormat="1"/>
-    <w:lsdException w:name="heading 7" w:uiPriority="9" w:qFormat="1"/>
-    <w:lsdException w:name="heading 8" w:uiPriority="9" w:qFormat="1"/>
-    <w:lsdException w:name="heading 9" w:uiPriority="9" w:qFormat="1"/>
-    <w:lsdException w:name="toc 1" w:uiPriority="39"/>
-    <w:lsdException w:name="toc 2" w:uiPriority="39"/>
-    <w:lsdException w:name="toc 3" w:uiPriority="39"/>
-    <w:lsdException w:name="toc 4" w:uiPriority="39"/>
-    <w:lsdException w:name="toc 5" w:uiPriority="39"/>
-    <w:lsdException w:name="toc 6" w:uiPriority="39"/>
-    <w:lsdException w:name="toc 7" w:uiPriority="39"/>
-    <w:lsdException w:name="toc 8" w:uiPriority="39"/>
-    <w:lsdException w:name="toc 9" w:uiPriority="39"/>
-    <w:lsdException w:name="caption" w:uiPriority="35" w:qFormat="1"/>
-    <w:lsdException w:name="Title" w:semiHidden="0" w:uiPriority="10" w:unhideWhenUsed="0" w:qFormat="1"/>
-    <w:lsdException w:name="Default Paragraph Font" w:uiPriority="1"/>
-    <w:lsdException w:name="Subtitle" w:semiHidden="0" w:uiPriority="11" w:unhideWhenUsed="0" w:qFormat="1"/>
-    <w:lsdException w:name="Strong" w:semiHidden="0" w:uiPriority="22" w:unhideWhenUsed="0" w:qFormat="1"/>
-    <w:lsdException w:name="Emphasis" w:semiHidden="0" w:uiPriority="20" w:unhideWhenUsed="0" w:qFormat="1"/>
-    <w:lsdException w:name="Table Grid" w:semiHidden="0" w:uiPriority="59" w:unhideWhenUsed="0"/>
-    <w:lsdException w:name="Placeholder Text" w:unhideWhenUsed="0"/>
-    <w:lsdException w:name="No Spacing" w:semiHidden="0" w:uiPriority="1" w:unhideWhenUsed="0" w:qFormat="1"/>
-    <w:lsdException w:name="Light Shading" w:semiHidden="0" w:uiPriority="60" w:unhideWhenUsed="0"/>
-    <w:lsdException w:name="Light List" w:semiHidden="0" w:uiPriority="61" w:unhideWhenUsed="0"/>
-    <w:lsdException w:name="Light Grid" w:semiHidden="0" w:uiPriority="62" w:unhideWhenUsed="0"/>
-    <w:lsdException w:name="Medium Shading 1" w:semiHidden="0" w:uiPriority="63" w:unhideWhenUsed="0"/>
-    <w:lsdException w:name="Medium Shading 2" w:semiHidden="0" w:uiPriority="64" w:unhideWhenUsed="0"/>
-    <w:lsdException w:name="Medium List 1" w:semiHidden="0" w:uiPriority="65" w:unhideWhenUsed="0"/>
-    <w:lsdException w:name="Medium List 2" w:semiHidden="0" w:uiPriority="66" w:unhideWhenUsed="0"/>
-    <w:lsdException w:name="Medium Grid 1" w:semiHidden="0" w:uiPriority="67" w:unhideWhenUsed="0"/>
-    <w:lsdException w:name="Medium Grid 2" w:semiHidden="0" w:uiPriority="68" w:unhideWhenUsed="0"/>
-    <w:lsdException w:name="Medium Grid 3" w:semiHidden="0" w:uiPriority="69" w:unhideWhenUsed="0"/>
-    <w:lsdException w:name="Dark List" w:semiHidden="0" w:uiPriority="70" w:unhideWhenUsed="0"/>
-    <w:lsdException w:name="Colorful Shading" w:semiHidden="0" w:uiPriority="71" w:unhideWhenUsed="0"/>
-    <w:lsdException w:name="Colorful List" w:semiHidden="0" w:uiPriority="72" w:unhideWhenUsed="0"/>
-    <w:lsdException w:name="Colorful Grid" w:semiHidden="0" w:uiPriority="73" w:unhideWhenUsed="0"/>
-    <w:lsdException w:name="Light Shading Accent 1" w:semiHidden="0" w:uiPriority="60" w:unhideWhenUsed="0"/>
-    <w:lsdException w:name="Light List Accent 1" w:semiHidden="0" w:uiPriority="61" w:unhideWhenUsed="0"/>
-    <w:lsdException w:name="Light Grid Accent 1" w:semiHidden="0" w:uiPriority="62" w:unhideWhenUsed="0"/>
-    <w:lsdException w:name="Medium Shading 1 Accent 1" w:semiHidden="0" w:uiPriority="63" w:unhideWhenUsed="0"/>
-    <w:lsdException w:name="Medium Shading 2 Accent 1" w:semiHidden="0" w:uiPriority="64" w:unhideWhenUsed="0"/>
-    <w:lsdException w:name="Medium List 1 Accent 1" w:semiHidden="0" w:uiPriority="65" w:unhideWhenUsed="0"/>
-    <w:lsdException w:name="Revision" w:unhideWhenUsed="0"/>
-    <w:lsdException w:name="List Paragraph" w:semiHidden="0" w:uiPriority="34" w:unhideWhenUsed="0" w:qFormat="1"/>
-    <w:lsdException w:name="Quote" w:semiHidden="0" w:uiPriority="29" w:unhideWhenUsed="0" w:qFormat="1"/>
-    <w:lsdException w:name="Intense Quote" w:semiHidden="0" w:uiPriority="30" w:unhideWhenUsed="0" w:qFormat="1"/>
-    <w:lsdException w:name="Medium List 2 Accent 1" w:semiHidden="0" w:uiPriority="66" w:unhideWhenUsed="0"/>
-    <w:lsdException w:name="Medium Grid 1 Accent 1" w:semiHidden="0" w:uiPriority="67" w:unhideWhenUsed="0"/>
-    <w:lsdException w:name="Medium Grid 2 Accent 1" w:semiHidden="0" w:uiPriority="68" w:unhideWhenUsed="0"/>
-    <w:lsdException w:name="Medium Grid 3 Accent 1" w:semiHidden="0" w:uiPriority="69" w:unhideWhenUsed="0"/>
-    <w:lsdException w:name="Dark List Accent 1" w:semiHidden="0" w:uiPriority="70" w:unhideWhenUsed="0"/>
-    <w:lsdException w:name="Colorful Shading Accent 1" w:semiHidden="0" w:uiPriority="71" w:unhideWhenUsed="0"/>
-    <w:lsdException w:name="Colorful List Accent 1" w:semiHidden="0" w:uiPriority="72" w:unhideWhenUsed="0"/>
-    <w:lsdException w:name="Colorful Grid Accent 1" w:semiHidden="0" w:uiPriority="73" w:unhideWhenUsed="0"/>
-    <w:lsdException w:name="Light Shading Accent 2" w:semiHidden="0" w:uiPriority="60" w:unhideWhenUsed="0"/>
-    <w:lsdException w:name="Light List Accent 2" w:semiHidden="0" w:uiPriority="61" w:unhideWhenUsed="0"/>
-    <w:lsdException w:name="Light Grid Accent 2" w:semiHidden="0" w:uiPriority="62" w:unhideWhenUsed="0"/>
-    <w:lsdException w:name="Medium Shading 1 Accent 2" w:semiHidden="0" w:uiPriority="63" w:unhideWhenUsed="0"/>
-    <w:lsdException w:name="Medium Shading 2 Accent 2" w:semiHidden="0" w:uiPriority="64" w:unhideWhenUsed="0"/>
-    <w:lsdException w:name="Medium List 1 Accent 2" w:semiHidden="0" w:uiPriority="65" w:unhideWhenUsed="0"/>
-    <w:lsdException w:name="Medium List 2 Accent 2" w:semiHidden="0" w:uiPriority="66" w:unhideWhenUsed="0"/>
-    <w:lsdException w:name="Medium Grid 1 Accent 2" w:semiHidden="0" w:uiPriority="67" w:unhideWhenUsed="0"/>
-    <w:lsdException w:name="Medium Grid 2 Accent 2" w:semiHidden="0" w:uiPriority="68" w:unhideWhenUsed="0"/>
-    <w:lsdException w:name="Medium Grid 3 Accent 2" w:semiHidden="0" w:uiPriority="69" w:unhideWhenUsed="0"/>
-    <w:lsdException w:name="Dark List Accent 2" w:semiHidden="0" w:uiPriority="70" w:unhideWhenUsed="0"/>
-    <w:lsdException w:name="Colorful Shading Accent 2" w:semiHidden="0" w:uiPriority="71" w:unhideWhenUsed="0"/>
-    <w:lsdException w:name="Colorful List Accent 2" w:semiHidden="0" w:uiPriority="72" w:unhideWhenUsed="0"/>
-    <w:lsdException w:name="Colorful Grid Accent 2" w:semiHidden="0" w:uiPriority="73" w:unhideWhenUsed="0"/>
-    <w:lsdException w:name="Light Shading Accent 3" w:semiHidden="0" w:uiPriority="60" w:unhideWhenUsed="0"/>
-    <w:lsdException w:name="Light List Accent 3" w:semiHidden="0" w:uiPriority="61" w:unhideWhenUsed="0"/>
-    <w:lsdException w:name="Light Grid Accent 3" w:semiHidden="0" w:uiPriority="62" w:unhideWhenUsed="0"/>
-    <w:lsdException w:name="Medium Shading 1 Accent 3" w:semiHidden="0" w:uiPriority="63" w:unhideWhenUsed="0"/>
-    <w:lsdException w:name="Medium Shading 2 Accent 3" w:semiHidden="0" w:uiPriority="64" w:unhideWhenUsed="0"/>
-    <w:lsdException w:name="Medium List 1 Accent 3" w:semiHidden="0" w:uiPriority="65" w:unhideWhenUsed="0"/>
-    <w:lsdException w:name="Medium List 2 Accent 3" w:semiHidden="0" w:uiPriority="66" w:unhideWhenUsed="0"/>
-    <w:lsdException w:name="Medium Grid 1 Accent 3" w:semiHidden="0" w:uiPriority="67" w:unhideWhenUsed="0"/>
-    <w:lsdException w:name="Medium Grid 2 Accent 3" w:semiHidden="0" w:uiPriority="68" w:unhideWhenUsed="0"/>
-    <w:lsdException w:name="Medium Grid 3 Accent 3" w:semiHidden="0" w:uiPriority="69" w:unhideWhenUsed="0"/>
-    <w:lsdException w:name="Dark List Accent 3" w:semiHidden="0" w:uiPriority="70" w:unhideWhenUsed="0"/>
-    <w:lsdException w:name="Colorful Shading Accent 3" w:semiHidden="0" w:uiPriority="71" w:unhideWhenUsed="0"/>
-    <w:lsdException w:name="Colorful List Accent 3" w:semiHidden="0" w:uiPriority="72" w:unhideWhenUsed="0"/>
-    <w:lsdException w:name="Colorful Grid Accent 3" w:semiHidden="0" w:uiPriority="73" w:unhideWhenUsed="0"/>
-    <w:lsdException w:name="Light Shading Accent 4" w:semiHidden="0" w:uiPriority="60" w:unhideWhenUsed="0"/>
-    <w:lsdException w:name="Light List Accent 4" w:semiHidden="0" w:uiPriority="61" w:unhideWhenUsed="0"/>
-    <w:lsdException w:name="Light Grid Accent 4" w:semiHidden="0" w:uiPriority="62" w:unhideWhenUsed="0"/>
-    <w:lsdException w:name="Medium Shading 1 Accent 4" w:semiHidden="0" w:uiPriority="63" w:unhideWhenUsed="0"/>
-    <w:lsdException w:name="Medium Shading 2 Accent 4" w:semiHidden="0" w:uiPriority="64" w:unhideWhenUsed="0"/>
-    <w:lsdException w:name="Medium List 1 Accent 4" w:semiHidden="0" w:uiPriority="65" w:unhideWhenUsed="0"/>
-    <w:lsdException w:name="Medium List 2 Accent 4" w:semiHidden="0" w:uiPriority="66" w:unhideWhenUsed="0"/>
-    <w:lsdException w:name="Medium Grid 1 Accent 4" w:semiHidden="0" w:uiPriority="67" w:unhideWhenUsed="0"/>
-    <w:lsdException w:name="Medium Grid 2 Accent 4" w:semiHidden="0" w:uiPriority="68" w:unhideWhenUsed="0"/>
-    <w:lsdException w:name="Medium Grid 3 Accent 4" w:semiHidden="0" w:uiPriority="69" w:unhideWhenUsed="0"/>
-    <w:lsdException w:name="Dark List Accent 4" w:semiHidden="0" w:uiPriority="70" w:unhideWhenUsed="0"/>
-    <w:lsdException w:name="Colorful Shading Accent 4" w:semiHidden="0" w:uiPriority="71" w:unhideWhenUsed="0"/>
-    <w:lsdException w:name="Colorful List Accent 4" w:semiHidden="0" w:uiPriority="72" w:unhideWhenUsed="0"/>
-    <w:lsdException w:name="Colorful Grid Accent 4" w:semiHidden="0" w:uiPriority="73" w:unhideWhenUsed="0"/>
-    <w:lsdException w:name="Light Shading Accent 5" w:semiHidden="0" w:uiPriority="60" w:unhideWhenUsed="0"/>
-    <w:lsdException w:name="Light List Accent 5" w:semiHidden="0" w:uiPriority="61" w:unhideWhenUsed="0"/>
-    <w:lsdException w:name="Light Grid Accent 5" w:semiHidden="0" w:uiPriority="62" w:unhideWhenUsed="0"/>
-    <w:lsdException w:name="Medium Shading 1 Accent 5" w:semiHidden="0" w:uiPriority="63" w:unhideWhenUsed="0"/>
-    <w:lsdException w:name="Medium Shading 2 Accent 5" w:semiHidden="0" w:uiPriority="64" w:unhideWhenUsed="0"/>
-    <w:lsdException w:name="Medium List 1 Accent 5" w:semiHidden="0" w:uiPriority="65" w:unhideWhenUsed="0"/>
-    <w:lsdException w:name="Medium List 2 Accent 5" w:semiHidden="0" w:uiPriority="66" w:unhideWhenUsed="0"/>
-    <w:lsdException w:name="Medium Grid 1 Accent 5" w:semiHidden="0" w:uiPriority="67" w:unhideWhenUsed="0"/>
-    <w:lsdException w:name="Medium Grid 2 Accent 5" w:semiHidden="0" w:uiPriority="68" w:unhideWhenUsed="0"/>
-    <w:lsdException w:name="Medium Grid 3 Accent 5" w:semiHidden="0" w:uiPriority="69" w:unhideWhenUsed="0"/>
-    <w:lsdException w:name="Dark List Accent 5" w:semiHidden="0" w:uiPriority="70" w:unhideWhenUsed="0"/>
-    <w:lsdException w:name="Colorful Shading Accent 5" w:semiHidden="0" w:uiPriority="71" w:unhideWhenUsed="0"/>
-    <w:lsdException w:name="Colorful List Accent 5" w:semiHidden="0" w:uiPriority="72" w:unhideWhenUsed="0"/>
-    <w:lsdException w:name="Colorful Grid Accent 5" w:semiHidden="0" w:uiPriority="73" w:unhideWhenUsed="0"/>
-    <w:lsdException w:name="Light Shading Accent 6" w:semiHidden="0" w:uiPriority="60" w:unhideWhenUsed="0"/>
-    <w:lsdException w:name="Light List Accent 6" w:semiHidden="0" w:uiPriority="61" w:unhideWhenUsed="0"/>
-    <w:lsdException w:name="Light Grid Accent 6" w:semiHidden="0" w:uiPriority="62" w:unhideWhenUsed="0"/>
-    <w:lsdException w:name="Medium Shading 1 Accent 6" w:semiHidden="0" w:uiPriority="63" w:unhideWhenUsed="0"/>
-    <w:lsdException w:name="Medium Shading 2 Accent 6" w:semiHidden="0" w:uiPriority="64" w:unhideWhenUsed="0"/>
-    <w:lsdException w:name="Medium List 1 Accent 6" w:semiHidden="0" w:uiPriority="65" w:unhideWhenUsed="0"/>
-    <w:lsdException w:name="Medium List 2 Accent 6" w:semiHidden="0" w:uiPriority="66" w:unhideWhenUsed="0"/>
-    <w:lsdException w:name="Medium Grid 1 Accent 6" w:semiHidden="0" w:uiPriority="67" w:unhideWhenUsed="0"/>
-    <w:lsdException w:name="Medium Grid 2 Accent 6" w:semiHidden="0" w:uiPriority="68" w:unhideWhenUsed="0"/>
-    <w:lsdException w:name="Medium Grid 3 Accent 6" w:semiHidden="0" w:uiPriority="69" w:unhideWhenUsed="0"/>
-    <w:lsdException w:name="Dark List Accent 6" w:semiHidden="0" w:uiPriority="70" w:unhideWhenUsed="0"/>
-    <w:lsdException w:name="Colorful Shading Accent 6" w:semiHidden="0" w:uiPriority="71" w:unhideWhenUsed="0"/>
-    <w:lsdException w:name="Colorful List Accent 6" w:semiHidden="0" w:uiPriority="72" w:unhideWhenUsed="0"/>
-    <w:lsdException w:name="Colorful Grid Accent 6" w:semiHidden="0" w:uiPriority="73" w:unhideWhenUsed="0"/>
-    <w:lsdException w:name="Subtle Emphasis" w:semiHidden="0" w:uiPriority="19" w:unhideWhenUsed="0" w:qFormat="1"/>
-    <w:lsdException w:name="Intense Emphasis" w:semiHidden="0" w:uiPriority="21" w:unhideWhenUsed="0" w:qFormat="1"/>
-    <w:lsdException w:name="Subtle Reference" w:semiHidden="0" w:uiPriority="31" w:unhideWhenUsed="0" w:qFormat="1"/>
-    <w:lsdException w:name="Intense Reference" w:semiHidden="0" w:uiPriority="32" w:unhideWhenUsed="0" w:qFormat="1"/>
-    <w:lsdException w:name="Book Title" w:semiHidden="0" w:uiPriority="33" w:unhideWhenUsed="0" w:qFormat="1"/>
-    <w:lsdException w:name="Bibliography" w:uiPriority="37"/>
-    <w:lsdException w:name="TOC Heading" w:uiPriority="39" w:qFormat="1"/>
-  </w:latentStyles>
-  <w:style w:type="paragraph" w:default="1" w:styleId="Normal">
-    <w:name w:val="Normal"/>
-    <w:qFormat/>
-  </w:style>
-  <w:style w:type="character" w:default="1" w:styleId="DefaultParagraphFont">
-    <w:name w:val="Default Paragraph Font"/>
-    <w:uiPriority w:val="1"/>
-    <w:semiHidden/>
-    <w:unhideWhenUsed/>
-  </w:style>
-  <w:style w:type="table" w:default="1" w:styleId="TableNormal">
-    <w:name w:val="Normal Table"/>
-    <w:uiPriority w:val="99"/>
-    <w:semiHidden/>
-    <w:unhideWhenUsed/>
-    <w:tblPr>
-      <w:tblInd w:w="0" w:type="dxa"/>
-      <w:tblCellMar>
-        <w:top w:w="0" w:type="dxa"/>
-        <w:left w:w="108" w:type="dxa"/>
-        <w:bottom w:w="0" w:type="dxa"/>
-        <w:right w:w="108" w:type="dxa"/>
-      </w:tblCellMar>
-    </w:tblPr>
-  </w:style>
-  <w:style w:type="numbering" w:default="1" w:styleId="NoList">
-    <w:name w:val="No List"/>
-    <w:uiPriority w:val="99"/>
-    <w:semiHidden/>
-    <w:unhideWhenUsed/>
-  </w:style>
-  <w:style w:type="paragraph" w:customStyle="1" w:styleId="67F4D5415C5D2D4AB4D50CB6EB1DE9D5">
-    <w:name w:val="67F4D5415C5D2D4AB4D50CB6EB1DE9D5"/>
-    <w:rsid w:val="00FF0924"/>
-  </w:style>
-  <w:style w:type="paragraph" w:customStyle="1" w:styleId="ABFFDF736FC97A42832133010D33E9CC">
-    <w:name w:val="ABFFDF736FC97A42832133010D33E9CC"/>
-    <w:rsid w:val="00FF0924"/>
-  </w:style>
-  <w:style w:type="paragraph" w:customStyle="1" w:styleId="D39510C46898604FA2B004AC5B67413F">
-    <w:name w:val="D39510C46898604FA2B004AC5B67413F"/>
-    <w:rsid w:val="00FF0924"/>
-  </w:style>
-</w:styles>
-</file>
-
-<file path=word/glossary/stylesWithEffects.xml><?xml version="1.0" encoding="utf-8"?>
-<w:styles xmlns:wpc="http://schemas.microsoft.com/office/word/2010/wordprocessingCanvas" xmlns:mo="http://schemas.microsoft.com/office/mac/office/2008/main" xmlns:mc="http://schemas.openxmlformats.org/markup-compatibility/2006" xmlns:mv="urn:schemas-microsoft-com:mac:vml" xmlns:o="urn:schemas-microsoft-com:office:office" xmlns:r="http://schemas.openxmlformats.org/officeDocument/2006/relationships" xmlns:m="http://schemas.openxmlformats.org/officeDocument/2006/math" xmlns:v="urn:schemas-microsoft-com:vml" xmlns:wp14="http://schemas.microsoft.com/office/word/2010/wordprocessingDrawing" xmlns:wp="http://schemas.openxmlformats.org/drawingml/2006/wordprocessingDrawing" xmlns:w10="urn:schemas-microsoft-com:office:word" xmlns:w="http://schemas.openxmlformats.org/wordprocessingml/2006/main" xmlns:w14="http://schemas.microsoft.com/office/word/2010/wordml" xmlns:wpg="http://schemas.microsoft.com/office/word/2010/wordprocessingGroup" xmlns:wpi="http://schemas.microsoft.com/office/word/2010/wordprocessingInk" xmlns:wne="http://schemas.microsoft.com/office/word/2006/wordml" xmlns:wps="http://schemas.microsoft.com/office/word/2010/wordprocessingShape" mc:Ignorable="w14 wp14">
-  <w:docDefaults>
-    <w:rPrDefault>
-      <w:rPr>
-        <w:rFonts w:asciiTheme="minorHAnsi" w:eastAsiaTheme="minorEastAsia" w:hAnsiTheme="minorHAnsi" w:cstheme="minorBidi"/>
-        <w:sz w:val="24"/>
-        <w:szCs w:val="24"/>
-        <w:lang w:val="en-US" w:eastAsia="ja-JP" w:bidi="ar-SA"/>
-      </w:rPr>
-    </w:rPrDefault>
-    <w:pPrDefault/>
-  </w:docDefaults>
-  <w:latentStyles w:defLockedState="0" w:defUIPriority="99" w:defSemiHidden="1" w:defUnhideWhenUsed="1" w:defQFormat="0" w:count="276">
-    <w:lsdException w:name="Normal" w:semiHidden="0" w:uiPriority="0" w:unhideWhenUsed="0" w:qFormat="1"/>
-    <w:lsdException w:name="heading 1" w:semiHidden="0" w:uiPriority="9" w:unhideWhenUsed="0" w:qFormat="1"/>
-    <w:lsdException w:name="heading 2" w:uiPriority="9" w:qFormat="1"/>
-    <w:lsdException w:name="heading 3" w:uiPriority="9" w:qFormat="1"/>
-    <w:lsdException w:name="heading 4" w:uiPriority="9" w:qFormat="1"/>
-    <w:lsdException w:name="heading 5" w:uiPriority="9" w:qFormat="1"/>
-    <w:lsdException w:name="heading 6" w:uiPriority="9" w:qFormat="1"/>
-    <w:lsdException w:name="heading 7" w:uiPriority="9" w:qFormat="1"/>
-    <w:lsdException w:name="heading 8" w:uiPriority="9" w:qFormat="1"/>
-    <w:lsdException w:name="heading 9" w:uiPriority="9" w:qFormat="1"/>
-    <w:lsdException w:name="toc 1" w:uiPriority="39"/>
-    <w:lsdException w:name="toc 2" w:uiPriority="39"/>
-    <w:lsdException w:name="toc 3" w:uiPriority="39"/>
-    <w:lsdException w:name="toc 4" w:uiPriority="39"/>
-    <w:lsdException w:name="toc 5" w:uiPriority="39"/>
-    <w:lsdException w:name="toc 6" w:uiPriority="39"/>
-    <w:lsdException w:name="toc 7" w:uiPriority="39"/>
-    <w:lsdException w:name="toc 8" w:uiPriority="39"/>
-    <w:lsdException w:name="toc 9" w:uiPriority="39"/>
-    <w:lsdException w:name="caption" w:uiPriority="35" w:qFormat="1"/>
-    <w:lsdException w:name="Title" w:semiHidden="0" w:uiPriority="10" w:unhideWhenUsed="0" w:qFormat="1"/>
-    <w:lsdException w:name="Default Paragraph Font" w:uiPriority="1"/>
-    <w:lsdException w:name="Subtitle" w:semiHidden="0" w:uiPriority="11" w:unhideWhenUsed="0" w:qFormat="1"/>
-    <w:lsdException w:name="Strong" w:semiHidden="0" w:uiPriority="22" w:unhideWhenUsed="0" w:qFormat="1"/>
-    <w:lsdException w:name="Emphasis" w:semiHidden="0" w:uiPriority="20" w:unhideWhenUsed="0" w:qFormat="1"/>
-    <w:lsdException w:name="Table Grid" w:semiHidden="0" w:uiPriority="59" w:unhideWhenUsed="0"/>
-    <w:lsdException w:name="Placeholder Text" w:unhideWhenUsed="0"/>
-    <w:lsdException w:name="No Spacing" w:semiHidden="0" w:uiPriority="1" w:unhideWhenUsed="0" w:qFormat="1"/>
-    <w:lsdException w:name="Light Shading" w:semiHidden="0" w:uiPriority="60" w:unhideWhenUsed="0"/>
-    <w:lsdException w:name="Light List" w:semiHidden="0" w:uiPriority="61" w:unhideWhenUsed="0"/>
-    <w:lsdException w:name="Light Grid" w:semiHidden="0" w:uiPriority="62" w:unhideWhenUsed="0"/>
-    <w:lsdException w:name="Medium Shading 1" w:semiHidden="0" w:uiPriority="63" w:unhideWhenUsed="0"/>
-    <w:lsdException w:name="Medium Shading 2" w:semiHidden="0" w:uiPriority="64" w:unhideWhenUsed="0"/>
-    <w:lsdException w:name="Medium List 1" w:semiHidden="0" w:uiPriority="65" w:unhideWhenUsed="0"/>
-    <w:lsdException w:name="Medium List 2" w:semiHidden="0" w:uiPriority="66" w:unhideWhenUsed="0"/>
-    <w:lsdException w:name="Medium Grid 1" w:semiHidden="0" w:uiPriority="67" w:unhideWhenUsed="0"/>
-    <w:lsdException w:name="Medium Grid 2" w:semiHidden="0" w:uiPriority="68" w:unhideWhenUsed="0"/>
-    <w:lsdException w:name="Medium Grid 3" w:semiHidden="0" w:uiPriority="69" w:unhideWhenUsed="0"/>
-    <w:lsdException w:name="Dark List" w:semiHidden="0" w:uiPriority="70" w:unhideWhenUsed="0"/>
-    <w:lsdException w:name="Colorful Shading" w:semiHidden="0" w:uiPriority="71" w:unhideWhenUsed="0"/>
-    <w:lsdException w:name="Colorful List" w:semiHidden="0" w:uiPriority="72" w:unhideWhenUsed="0"/>
-    <w:lsdException w:name="Colorful Grid" w:semiHidden="0" w:uiPriority="73" w:unhideWhenUsed="0"/>
-    <w:lsdException w:name="Light Shading Accent 1" w:semiHidden="0" w:uiPriority="60" w:unhideWhenUsed="0"/>
-    <w:lsdException w:name="Light List Accent 1" w:semiHidden="0" w:uiPriority="61" w:unhideWhenUsed="0"/>
-    <w:lsdException w:name="Light Grid Accent 1" w:semiHidden="0" w:uiPriority="62" w:unhideWhenUsed="0"/>
-    <w:lsdException w:name="Medium Shading 1 Accent 1" w:semiHidden="0" w:uiPriority="63" w:unhideWhenUsed="0"/>
-    <w:lsdException w:name="Medium Shading 2 Accent 1" w:semiHidden="0" w:uiPriority="64" w:unhideWhenUsed="0"/>
-    <w:lsdException w:name="Medium List 1 Accent 1" w:semiHidden="0" w:uiPriority="65" w:unhideWhenUsed="0"/>
-    <w:lsdException w:name="Revision" w:unhideWhenUsed="0"/>
-    <w:lsdException w:name="List Paragraph" w:semiHidden="0" w:uiPriority="34" w:unhideWhenUsed="0" w:qFormat="1"/>
-    <w:lsdException w:name="Quote" w:semiHidden="0" w:uiPriority="29" w:unhideWhenUsed="0" w:qFormat="1"/>
-    <w:lsdException w:name="Intense Quote" w:semiHidden="0" w:uiPriority="30" w:unhideWhenUsed="0" w:qFormat="1"/>
-    <w:lsdException w:name="Medium List 2 Accent 1" w:semiHidden="0" w:uiPriority="66" w:unhideWhenUsed="0"/>
-    <w:lsdException w:name="Medium Grid 1 Accent 1" w:semiHidden="0" w:uiPriority="67" w:unhideWhenUsed="0"/>
-    <w:lsdException w:name="Medium Grid 2 Accent 1" w:semiHidden="0" w:uiPriority="68" w:unhideWhenUsed="0"/>
-    <w:lsdException w:name="Medium Grid 3 Accent 1" w:semiHidden="0" w:uiPriority="69" w:unhideWhenUsed="0"/>
-    <w:lsdException w:name="Dark List Accent 1" w:semiHidden="0" w:uiPriority="70" w:unhideWhenUsed="0"/>
-    <w:lsdException w:name="Colorful Shading Accent 1" w:semiHidden="0" w:uiPriority="71" w:unhideWhenUsed="0"/>
-    <w:lsdException w:name="Colorful List Accent 1" w:semiHidden="0" w:uiPriority="72" w:unhideWhenUsed="0"/>
-    <w:lsdException w:name="Colorful Grid Accent 1" w:semiHidden="0" w:uiPriority="73" w:unhideWhenUsed="0"/>
-    <w:lsdException w:name="Light Shading Accent 2" w:semiHidden="0" w:uiPriority="60" w:unhideWhenUsed="0"/>
-    <w:lsdException w:name="Light List Accent 2" w:semiHidden="0" w:uiPriority="61" w:unhideWhenUsed="0"/>
-    <w:lsdException w:name="Light Grid Accent 2" w:semiHidden="0" w:uiPriority="62" w:unhideWhenUsed="0"/>
-    <w:lsdException w:name="Medium Shading 1 Accent 2" w:semiHidden="0" w:uiPriority="63" w:unhideWhenUsed="0"/>
-    <w:lsdException w:name="Medium Shading 2 Accent 2" w:semiHidden="0" w:uiPriority="64" w:unhideWhenUsed="0"/>
-    <w:lsdException w:name="Medium List 1 Accent 2" w:semiHidden="0" w:uiPriority="65" w:unhideWhenUsed="0"/>
-    <w:lsdException w:name="Medium List 2 Accent 2" w:semiHidden="0" w:uiPriority="66" w:unhideWhenUsed="0"/>
-    <w:lsdException w:name="Medium Grid 1 Accent 2" w:semiHidden="0" w:uiPriority="67" w:unhideWhenUsed="0"/>
-    <w:lsdException w:name="Medium Grid 2 Accent 2" w:semiHidden="0" w:uiPriority="68" w:unhideWhenUsed="0"/>
-    <w:lsdException w:name="Medium Grid 3 Accent 2" w:semiHidden="0" w:uiPriority="69" w:unhideWhenUsed="0"/>
-    <w:lsdException w:name="Dark List Accent 2" w:semiHidden="0" w:uiPriority="70" w:unhideWhenUsed="0"/>
-    <w:lsdException w:name="Colorful Shading Accent 2" w:semiHidden="0" w:uiPriority="71" w:unhideWhenUsed="0"/>
-    <w:lsdException w:name="Colorful List Accent 2" w:semiHidden="0" w:uiPriority="72" w:unhideWhenUsed="0"/>
-    <w:lsdException w:name="Colorful Grid Accent 2" w:semiHidden="0" w:uiPriority="73" w:unhideWhenUsed="0"/>
-    <w:lsdException w:name="Light Shading Accent 3" w:semiHidden="0" w:uiPriority="60" w:unhideWhenUsed="0"/>
-    <w:lsdException w:name="Light List Accent 3" w:semiHidden="0" w:uiPriority="61" w:unhideWhenUsed="0"/>
-    <w:lsdException w:name="Light Grid Accent 3" w:semiHidden="0" w:uiPriority="62" w:unhideWhenUsed="0"/>
-    <w:lsdException w:name="Medium Shading 1 Accent 3" w:semiHidden="0" w:uiPriority="63" w:unhideWhenUsed="0"/>
-    <w:lsdException w:name="Medium Shading 2 Accent 3" w:semiHidden="0" w:uiPriority="64" w:unhideWhenUsed="0"/>
-    <w:lsdException w:name="Medium List 1 Accent 3" w:semiHidden="0" w:uiPriority="65" w:unhideWhenUsed="0"/>
-    <w:lsdException w:name="Medium List 2 Accent 3" w:semiHidden="0" w:uiPriority="66" w:unhideWhenUsed="0"/>
-    <w:lsdException w:name="Medium Grid 1 Accent 3" w:semiHidden="0" w:uiPriority="67" w:unhideWhenUsed="0"/>
-    <w:lsdException w:name="Medium Grid 2 Accent 3" w:semiHidden="0" w:uiPriority="68" w:unhideWhenUsed="0"/>
-    <w:lsdException w:name="Medium Grid 3 Accent 3" w:semiHidden="0" w:uiPriority="69" w:unhideWhenUsed="0"/>
-    <w:lsdException w:name="Dark List Accent 3" w:semiHidden="0" w:uiPriority="70" w:unhideWhenUsed="0"/>
-    <w:lsdException w:name="Colorful Shading Accent 3" w:semiHidden="0" w:uiPriority="71" w:unhideWhenUsed="0"/>
-    <w:lsdException w:name="Colorful List Accent 3" w:semiHidden="0" w:uiPriority="72" w:unhideWhenUsed="0"/>
-    <w:lsdException w:name="Colorful Grid Accent 3" w:semiHidden="0" w:uiPriority="73" w:unhideWhenUsed="0"/>
-    <w:lsdException w:name="Light Shading Accent 4" w:semiHidden="0" w:uiPriority="60" w:unhideWhenUsed="0"/>
-    <w:lsdException w:name="Light List Accent 4" w:semiHidden="0" w:uiPriority="61" w:unhideWhenUsed="0"/>
-    <w:lsdException w:name="Light Grid Accent 4" w:semiHidden="0" w:uiPriority="62" w:unhideWhenUsed="0"/>
-    <w:lsdException w:name="Medium Shading 1 Accent 4" w:semiHidden="0" w:uiPriority="63" w:unhideWhenUsed="0"/>
-    <w:lsdException w:name="Medium Shading 2 Accent 4" w:semiHidden="0" w:uiPriority="64" w:unhideWhenUsed="0"/>
-    <w:lsdException w:name="Medium List 1 Accent 4" w:semiHidden="0" w:uiPriority="65" w:unhideWhenUsed="0"/>
-    <w:lsdException w:name="Medium List 2 Accent 4" w:semiHidden="0" w:uiPriority="66" w:unhideWhenUsed="0"/>
-    <w:lsdException w:name="Medium Grid 1 Accent 4" w:semiHidden="0" w:uiPriority="67" w:unhideWhenUsed="0"/>
-    <w:lsdException w:name="Medium Grid 2 Accent 4" w:semiHidden="0" w:uiPriority="68" w:unhideWhenUsed="0"/>
-    <w:lsdException w:name="Medium Grid 3 Accent 4" w:semiHidden="0" w:uiPriority="69" w:unhideWhenUsed="0"/>
-    <w:lsdException w:name="Dark List Accent 4" w:semiHidden="0" w:uiPriority="70" w:unhideWhenUsed="0"/>
-    <w:lsdException w:name="Colorful Shading Accent 4" w:semiHidden="0" w:uiPriority="71" w:unhideWhenUsed="0"/>
-    <w:lsdException w:name="Colorful List Accent 4" w:semiHidden="0" w:uiPriority="72" w:unhideWhenUsed="0"/>
-    <w:lsdException w:name="Colorful Grid Accent 4" w:semiHidden="0" w:uiPriority="73" w:unhideWhenUsed="0"/>
-    <w:lsdException w:name="Light Shading Accent 5" w:semiHidden="0" w:uiPriority="60" w:unhideWhenUsed="0"/>
-    <w:lsdException w:name="Light List Accent 5" w:semiHidden="0" w:uiPriority="61" w:unhideWhenUsed="0"/>
-    <w:lsdException w:name="Light Grid Accent 5" w:semiHidden="0" w:uiPriority="62" w:unhideWhenUsed="0"/>
-    <w:lsdException w:name="Medium Shading 1 Accent 5" w:semiHidden="0" w:uiPriority="63" w:unhideWhenUsed="0"/>
-    <w:lsdException w:name="Medium Shading 2 Accent 5" w:semiHidden="0" w:uiPriority="64" w:unhideWhenUsed="0"/>
-    <w:lsdException w:name="Medium List 1 Accent 5" w:semiHidden="0" w:uiPriority="65" w:unhideWhenUsed="0"/>
-    <w:lsdException w:name="Medium List 2 Accent 5" w:semiHidden="0" w:uiPriority="66" w:unhideWhenUsed="0"/>
-    <w:lsdException w:name="Medium Grid 1 Accent 5" w:semiHidden="0" w:uiPriority="67" w:unhideWhenUsed="0"/>
-    <w:lsdException w:name="Medium Grid 2 Accent 5" w:semiHidden="0" w:uiPriority="68" w:unhideWhenUsed="0"/>
-    <w:lsdException w:name="Medium Grid 3 Accent 5" w:semiHidden="0" w:uiPriority="69" w:unhideWhenUsed="0"/>
-    <w:lsdException w:name="Dark List Accent 5" w:semiHidden="0" w:uiPriority="70" w:unhideWhenUsed="0"/>
-    <w:lsdException w:name="Colorful Shading Accent 5" w:semiHidden="0" w:uiPriority="71" w:unhideWhenUsed="0"/>
-    <w:lsdException w:name="Colorful List Accent 5" w:semiHidden="0" w:uiPriority="72" w:unhideWhenUsed="0"/>
-    <w:lsdException w:name="Colorful Grid Accent 5" w:semiHidden="0" w:uiPriority="73" w:unhideWhenUsed="0"/>
-    <w:lsdException w:name="Light Shading Accent 6" w:semiHidden="0" w:uiPriority="60" w:unhideWhenUsed="0"/>
-    <w:lsdException w:name="Light List Accent 6" w:semiHidden="0" w:uiPriority="61" w:unhideWhenUsed="0"/>
-    <w:lsdException w:name="Light Grid Accent 6" w:semiHidden="0" w:uiPriority="62" w:unhideWhenUsed="0"/>
-    <w:lsdException w:name="Medium Shading 1 Accent 6" w:semiHidden="0" w:uiPriority="63" w:unhideWhenUsed="0"/>
-    <w:lsdException w:name="Medium Shading 2 Accent 6" w:semiHidden="0" w:uiPriority="64" w:unhideWhenUsed="0"/>
-    <w:lsdException w:name="Medium List 1 Accent 6" w:semiHidden="0" w:uiPriority="65" w:unhideWhenUsed="0"/>
-    <w:lsdException w:name="Medium List 2 Accent 6" w:semiHidden="0" w:uiPriority="66" w:unhideWhenUsed="0"/>
-    <w:lsdException w:name="Medium Grid 1 Accent 6" w:semiHidden="0" w:uiPriority="67" w:unhideWhenUsed="0"/>
-    <w:lsdException w:name="Medium Grid 2 Accent 6" w:semiHidden="0" w:uiPriority="68" w:unhideWhenUsed="0"/>
-    <w:lsdException w:name="Medium Grid 3 Accent 6" w:semiHidden="0" w:uiPriority="69" w:unhideWhenUsed="0"/>
-    <w:lsdException w:name="Dark List Accent 6" w:semiHidden="0" w:uiPriority="70" w:unhideWhenUsed="0"/>
-    <w:lsdException w:name="Colorful Shading Accent 6" w:semiHidden="0" w:uiPriority="71" w:unhideWhenUsed="0"/>
-    <w:lsdException w:name="Colorful List Accent 6" w:semiHidden="0" w:uiPriority="72" w:unhideWhenUsed="0"/>
-    <w:lsdException w:name="Colorful Grid Accent 6" w:semiHidden="0" w:uiPriority="73" w:unhideWhenUsed="0"/>
-    <w:lsdException w:name="Subtle Emphasis" w:semiHidden="0" w:uiPriority="19" w:unhideWhenUsed="0" w:qFormat="1"/>
-    <w:lsdException w:name="Intense Emphasis" w:semiHidden="0" w:uiPriority="21" w:unhideWhenUsed="0" w:qFormat="1"/>
-    <w:lsdException w:name="Subtle Reference" w:semiHidden="0" w:uiPriority="31" w:unhideWhenUsed="0" w:qFormat="1"/>
-    <w:lsdException w:name="Intense Reference" w:semiHidden="0" w:uiPriority="32" w:unhideWhenUsed="0" w:qFormat="1"/>
-    <w:lsdException w:name="Book Title" w:semiHidden="0" w:uiPriority="33" w:unhideWhenUsed="0" w:qFormat="1"/>
-    <w:lsdException w:name="Bibliography" w:uiPriority="37"/>
-    <w:lsdException w:name="TOC Heading" w:uiPriority="39" w:qFormat="1"/>
-  </w:latentStyles>
-  <w:style w:type="paragraph" w:default="1" w:styleId="Normal">
-    <w:name w:val="Normal"/>
-    <w:qFormat/>
-  </w:style>
-  <w:style w:type="character" w:default="1" w:styleId="DefaultParagraphFont">
-    <w:name w:val="Default Paragraph Font"/>
-    <w:uiPriority w:val="1"/>
-    <w:semiHidden/>
-    <w:unhideWhenUsed/>
-  </w:style>
-  <w:style w:type="table" w:default="1" w:styleId="TableNormal">
-    <w:name w:val="Normal Table"/>
-    <w:uiPriority w:val="99"/>
-    <w:semiHidden/>
-    <w:unhideWhenUsed/>
-    <w:tblPr>
-      <w:tblInd w:w="0" w:type="dxa"/>
-      <w:tblCellMar>
-        <w:top w:w="0" w:type="dxa"/>
-        <w:left w:w="108" w:type="dxa"/>
-        <w:bottom w:w="0" w:type="dxa"/>
-        <w:right w:w="108" w:type="dxa"/>
-      </w:tblCellMar>
-    </w:tblPr>
-  </w:style>
-  <w:style w:type="numbering" w:default="1" w:styleId="NoList">
-    <w:name w:val="No List"/>
-    <w:uiPriority w:val="99"/>
-    <w:semiHidden/>
-    <w:unhideWhenUsed/>
-  </w:style>
-  <w:style w:type="paragraph" w:customStyle="1" w:styleId="67F4D5415C5D2D4AB4D50CB6EB1DE9D5">
-    <w:name w:val="67F4D5415C5D2D4AB4D50CB6EB1DE9D5"/>
-    <w:rsid w:val="00FF0924"/>
-  </w:style>
-  <w:style w:type="paragraph" w:customStyle="1" w:styleId="ABFFDF736FC97A42832133010D33E9CC">
-    <w:name w:val="ABFFDF736FC97A42832133010D33E9CC"/>
-    <w:rsid w:val="00FF0924"/>
-  </w:style>
-  <w:style w:type="paragraph" w:customStyle="1" w:styleId="D39510C46898604FA2B004AC5B67413F">
-    <w:name w:val="D39510C46898604FA2B004AC5B67413F"/>
-    <w:rsid w:val="00FF0924"/>
-  </w:style>
-</w:styles>
-</file>
-
-<file path=word/glossary/webSettings.xml><?xml version="1.0" encoding="utf-8"?>
-<w:webSettings xmlns:mc="http://schemas.openxmlformats.org/markup-compatibility/2006" xmlns:r="http://schemas.openxmlformats.org/officeDocument/2006/relationships" xmlns:w="http://schemas.openxmlformats.org/wordprocessingml/2006/main" xmlns:w14="http://schemas.microsoft.com/office/word/2010/wordml" mc:Ignorable="w14">
-  <w:allowPNG/>
-  <w:doNotSaveAsSingleFile/>
-</w:webSettings>
 </file>
 
 <file path=word/theme/theme1.xml><?xml version="1.0" encoding="utf-8"?>
@@ -5209,7 +5029,7 @@
 </file>
 
 <file path=customXml/itemProps1.xml><?xml version="1.0" encoding="utf-8"?>
-<ds:datastoreItem xmlns:ds="http://schemas.openxmlformats.org/officeDocument/2006/customXml" ds:itemID="{D538E69F-D098-464C-87B4-E150F14BFB5F}">
+<ds:datastoreItem xmlns:ds="http://schemas.openxmlformats.org/officeDocument/2006/customXml" ds:itemID="{F90BC549-A8B7-494D-AC34-E14C339067D3}">
   <ds:schemaRefs>
     <ds:schemaRef ds:uri="http://schemas.openxmlformats.org/officeDocument/2006/bibliography"/>
   </ds:schemaRefs>

</xml_diff>